<commit_message>
finished up the essay
</commit_message>
<xml_diff>
--- a/Facebook Final.docx
+++ b/Facebook Final.docx
@@ -318,93 +318,13 @@
       <w:r>
         <w:rPr>
           <w:rFonts w:ascii="Arial" w:hAnsi="Arial" w:cs="Arial" w:eastAsia="Arial"/>
-          <w:b/>
-          <w:color w:val="000000"/>
-          <w:spacing w:val="0"/>
-          <w:position w:val="0"/>
-          <w:sz w:val="22"/>
-          <w:shd w:fill="auto" w:val="clear"/>
-        </w:rPr>
-        <w:t xml:space="preserve">Reason 3</w:t>
-      </w:r>
-    </w:p>
-    <w:p>
-      <w:pPr>
-        <w:spacing w:before="0" w:after="0" w:line="240"/>
-        <w:ind w:right="0" w:left="0" w:firstLine="0"/>
-        <w:jc w:val="left"/>
-        <w:rPr>
-          <w:rFonts w:ascii="Cambria" w:hAnsi="Cambria" w:cs="Cambria" w:eastAsia="Cambria"/>
-          <w:color w:val="000000"/>
-          <w:spacing w:val="0"/>
-          <w:position w:val="0"/>
-          <w:sz w:val="22"/>
-          <w:shd w:fill="auto" w:val="clear"/>
-        </w:rPr>
-      </w:pPr>
-      <w:r>
-        <w:rPr>
-          <w:rFonts w:ascii="Arial" w:hAnsi="Arial" w:cs="Arial" w:eastAsia="Arial"/>
-          <w:color w:val="000000"/>
-          <w:spacing w:val="0"/>
-          <w:position w:val="0"/>
-          <w:sz w:val="22"/>
-          <w:shd w:fill="auto" w:val="clear"/>
-        </w:rPr>
-        <w:t xml:space="preserve">Getting the scoop of recent news has never been easier. Rather than paying money for Newspapers to get the recent news, or browsing random, possibly harmful sites, Facebook has the integration of news where information spreads like wildfire. </w:t>
-      </w:r>
-    </w:p>
-    <w:p>
-      <w:pPr>
-        <w:spacing w:before="0" w:after="0" w:line="240"/>
-        <w:ind w:right="0" w:left="720" w:firstLine="0"/>
-        <w:jc w:val="left"/>
-        <w:rPr>
-          <w:rFonts w:ascii="Cambria" w:hAnsi="Cambria" w:cs="Cambria" w:eastAsia="Cambria"/>
-          <w:color w:val="000000"/>
-          <w:spacing w:val="0"/>
-          <w:position w:val="0"/>
-          <w:sz w:val="22"/>
-          <w:shd w:fill="auto" w:val="clear"/>
-        </w:rPr>
-      </w:pPr>
-      <w:r>
-        <w:rPr>
-          <w:rFonts w:ascii="Arial" w:hAnsi="Arial" w:cs="Arial" w:eastAsia="Arial"/>
-          <w:b/>
-          <w:color w:val="000000"/>
-          <w:spacing w:val="0"/>
-          <w:position w:val="0"/>
-          <w:sz w:val="22"/>
-          <w:shd w:fill="auto" w:val="clear"/>
-        </w:rPr>
-        <w:t xml:space="preserve">Details</w:t>
-      </w:r>
-    </w:p>
-    <w:p>
-      <w:pPr>
-        <w:spacing w:before="0" w:after="0" w:line="240"/>
-        <w:ind w:right="0" w:left="720" w:firstLine="0"/>
-        <w:jc w:val="left"/>
-        <w:rPr>
-          <w:rFonts w:ascii="Cambria" w:hAnsi="Cambria" w:cs="Cambria" w:eastAsia="Cambria"/>
-          <w:color w:val="000000"/>
-          <w:spacing w:val="0"/>
-          <w:position w:val="0"/>
-          <w:sz w:val="22"/>
-          <w:shd w:fill="auto" w:val="clear"/>
-        </w:rPr>
-      </w:pPr>
-      <w:r>
-        <w:rPr>
-          <w:rFonts w:ascii="Arial" w:hAnsi="Arial" w:cs="Arial" w:eastAsia="Arial"/>
-          <w:color w:val="000000"/>
-          <w:spacing w:val="0"/>
-          <w:position w:val="0"/>
-          <w:sz w:val="22"/>
-          <w:shd w:fill="auto" w:val="clear"/>
-        </w:rPr>
-        <w:t xml:space="preserve">Surprisingly enough, Facebook is even faster than the media at spreading news. As mentioned after the bombing in the Boston marathon, “Social media -- Facebook, Twitter, Instagram and others -- played a vital role in the dissemination of news and updates during the events in Boston last week but social media is also making a difference right here in Utah County. Police officers, fire fighters and city officials are using technology to stay connected to residents and get important information out when it matters the most.” (Fieldsted 2013)</w:t>
+          <w:color w:val="000000"/>
+          <w:spacing w:val="0"/>
+          <w:position w:val="0"/>
+          <w:sz w:val="22"/>
+          <w:shd w:fill="auto" w:val="clear"/>
+        </w:rPr>
+        <w:t xml:space="preserve">Facebook is very efficient when it comes to getting the recent news. As a matter of fact, getting the scoop of recent news has never been easier. Rather than paying money for Newspapers to get the recent news, or browsing random, possibly harmful sites, Facebook has the integration of news where information spreads like wildfire. Surprisingly enough, Facebook is even faster than the media at spreading news. As mentioned after the bombing in the Boston marathon, “Social media -- Facebook, Twitter, Instagram and others -- played a vital role in the dissemination of news and updates during the events in Boston last week but social media is also making a difference right here in Utah County. Police officers, fire fighters and city officials are using technology to stay connected to residents and get important information out when it matters the most.” (Fieldsted 2013)</w:t>
       </w:r>
     </w:p>
     <w:p>

</xml_diff>

<commit_message>
fixed some indenting issues
</commit_message>
<xml_diff>
--- a/Facebook Final.docx
+++ b/Facebook Final.docx
@@ -142,21 +142,6 @@
         <w:ind w:right="0" w:left="0" w:firstLine="0"/>
         <w:jc w:val="left"/>
         <w:rPr>
-          <w:rFonts w:ascii="Cambria" w:hAnsi="Cambria" w:cs="Cambria" w:eastAsia="Cambria"/>
-          <w:color w:val="000000"/>
-          <w:spacing w:val="0"/>
-          <w:position w:val="0"/>
-          <w:sz w:val="22"/>
-          <w:shd w:fill="auto" w:val="clear"/>
-        </w:rPr>
-      </w:pPr>
-    </w:p>
-    <w:p>
-      <w:pPr>
-        <w:spacing w:before="0" w:after="0" w:line="240"/>
-        <w:ind w:right="0" w:left="0" w:firstLine="0"/>
-        <w:jc w:val="left"/>
-        <w:rPr>
           <w:rFonts w:ascii="Arial" w:hAnsi="Arial" w:cs="Arial" w:eastAsia="Arial"/>
           <w:b/>
           <w:color w:val="000000"/>
@@ -324,327 +309,48 @@
           <w:sz w:val="22"/>
           <w:shd w:fill="auto" w:val="clear"/>
         </w:rPr>
-        <w:t xml:space="preserve">Facebook is very efficient when it comes to getting the recent news. As a matter of fact, getting the scoop of recent news has never been easier. Rather than paying money for Newspapers to get the recent news, or browsing random, possibly harmful sites, Facebook has the integration of news where information spreads like wildfire. Surprisingly enough, Facebook is even faster than the media at spreading news. As mentioned after the bombing in the Boston marathon, “Social media -- Facebook, Twitter, Instagram and others -- played a vital role in the dissemination of news and updates during the events in Boston last week but social media is also making a difference right here in Utah County. Police officers, fire fighters and city officials are using technology to stay connected to residents and get important information out when it matters the most.” (Fieldsted 2013)</w:t>
-      </w:r>
-    </w:p>
-    <w:p>
-      <w:pPr>
-        <w:spacing w:before="0" w:after="0" w:line="240"/>
-        <w:ind w:right="0" w:left="720" w:firstLine="0"/>
-        <w:jc w:val="left"/>
-        <w:rPr>
-          <w:rFonts w:ascii="Cambria" w:hAnsi="Cambria" w:cs="Cambria" w:eastAsia="Cambria"/>
-          <w:color w:val="000000"/>
-          <w:spacing w:val="0"/>
-          <w:position w:val="0"/>
-          <w:sz w:val="22"/>
-          <w:shd w:fill="auto" w:val="clear"/>
-        </w:rPr>
-      </w:pPr>
-    </w:p>
-    <w:p>
-      <w:pPr>
-        <w:spacing w:before="0" w:after="0" w:line="240"/>
-        <w:ind w:right="0" w:left="720" w:firstLine="0"/>
-        <w:jc w:val="left"/>
-        <w:rPr>
-          <w:rFonts w:ascii="Cambria" w:hAnsi="Cambria" w:cs="Cambria" w:eastAsia="Cambria"/>
-          <w:color w:val="000000"/>
-          <w:spacing w:val="0"/>
-          <w:position w:val="0"/>
-          <w:sz w:val="22"/>
-          <w:shd w:fill="auto" w:val="clear"/>
-        </w:rPr>
-      </w:pPr>
-      <w:r>
-        <w:rPr>
-          <w:rFonts w:ascii="Arial" w:hAnsi="Arial" w:cs="Arial" w:eastAsia="Arial"/>
-          <w:b/>
-          <w:color w:val="000000"/>
-          <w:spacing w:val="0"/>
-          <w:position w:val="0"/>
-          <w:sz w:val="22"/>
-          <w:shd w:fill="auto" w:val="clear"/>
-        </w:rPr>
-        <w:t xml:space="preserve">Counter-arguments to my reason</w:t>
-      </w:r>
-    </w:p>
-    <w:p>
-      <w:pPr>
-        <w:spacing w:before="0" w:after="0" w:line="240"/>
-        <w:ind w:right="0" w:left="720" w:firstLine="0"/>
-        <w:jc w:val="left"/>
-        <w:rPr>
-          <w:rFonts w:ascii="Cambria" w:hAnsi="Cambria" w:cs="Cambria" w:eastAsia="Cambria"/>
-          <w:color w:val="000000"/>
-          <w:spacing w:val="0"/>
-          <w:position w:val="0"/>
-          <w:sz w:val="22"/>
-          <w:shd w:fill="auto" w:val="clear"/>
-        </w:rPr>
-      </w:pPr>
-      <w:r>
-        <w:rPr>
-          <w:rFonts w:ascii="Arial" w:hAnsi="Arial" w:cs="Arial" w:eastAsia="Arial"/>
-          <w:color w:val="000000"/>
-          <w:spacing w:val="0"/>
-          <w:position w:val="0"/>
-          <w:sz w:val="22"/>
-          <w:shd w:fill="auto" w:val="clear"/>
-        </w:rPr>
-        <w:t xml:space="preserve">People could lie and repost fake arguments or attack people for their opinions. This is the area where people get challenged for having different ideas and they could be spreading false rumors without even knowing it.</w:t>
-      </w:r>
-    </w:p>
-    <w:p>
-      <w:pPr>
-        <w:spacing w:before="0" w:after="0" w:line="240"/>
-        <w:ind w:right="0" w:left="720" w:firstLine="0"/>
-        <w:jc w:val="left"/>
-        <w:rPr>
-          <w:rFonts w:ascii="Cambria" w:hAnsi="Cambria" w:cs="Cambria" w:eastAsia="Cambria"/>
-          <w:color w:val="000000"/>
-          <w:spacing w:val="0"/>
-          <w:position w:val="0"/>
-          <w:sz w:val="22"/>
-          <w:shd w:fill="auto" w:val="clear"/>
-        </w:rPr>
-      </w:pPr>
-    </w:p>
-    <w:p>
-      <w:pPr>
-        <w:spacing w:before="0" w:after="0" w:line="240"/>
-        <w:ind w:right="0" w:left="720" w:firstLine="0"/>
-        <w:jc w:val="left"/>
-        <w:rPr>
-          <w:rFonts w:ascii="Cambria" w:hAnsi="Cambria" w:cs="Cambria" w:eastAsia="Cambria"/>
-          <w:color w:val="000000"/>
-          <w:spacing w:val="0"/>
-          <w:position w:val="0"/>
-          <w:sz w:val="22"/>
-          <w:shd w:fill="auto" w:val="clear"/>
-        </w:rPr>
-      </w:pPr>
-      <w:r>
-        <w:rPr>
-          <w:rFonts w:ascii="Arial" w:hAnsi="Arial" w:cs="Arial" w:eastAsia="Arial"/>
-          <w:b/>
-          <w:color w:val="000000"/>
-          <w:spacing w:val="0"/>
-          <w:position w:val="0"/>
-          <w:sz w:val="22"/>
-          <w:shd w:fill="auto" w:val="clear"/>
-        </w:rPr>
-        <w:t xml:space="preserve">Rebuttal</w:t>
-      </w:r>
-    </w:p>
-    <w:p>
-      <w:pPr>
-        <w:spacing w:before="0" w:after="0" w:line="240"/>
-        <w:ind w:right="0" w:left="720" w:firstLine="0"/>
-        <w:jc w:val="left"/>
-        <w:rPr>
-          <w:rFonts w:ascii="Cambria" w:hAnsi="Cambria" w:cs="Cambria" w:eastAsia="Cambria"/>
-          <w:color w:val="000000"/>
-          <w:spacing w:val="0"/>
-          <w:position w:val="0"/>
-          <w:sz w:val="22"/>
-          <w:shd w:fill="auto" w:val="clear"/>
-        </w:rPr>
-      </w:pPr>
-      <w:r>
-        <w:rPr>
-          <w:rFonts w:ascii="Arial" w:hAnsi="Arial" w:cs="Arial" w:eastAsia="Arial"/>
-          <w:color w:val="000000"/>
-          <w:spacing w:val="0"/>
-          <w:position w:val="0"/>
-          <w:sz w:val="22"/>
-          <w:shd w:fill="auto" w:val="clear"/>
-        </w:rPr>
-        <w:t xml:space="preserve">Ultimately, Facebook is a social network. People see what they want and choose to believe what they feel strongly about. By reading all the news and feeds, people are immersing themselves in culture and events, and thus awareness is created. </w:t>
-      </w:r>
-    </w:p>
-    <w:p>
-      <w:pPr>
-        <w:spacing w:before="0" w:after="0" w:line="240"/>
-        <w:ind w:right="0" w:left="0" w:firstLine="0"/>
-        <w:jc w:val="left"/>
-        <w:rPr>
-          <w:rFonts w:ascii="Cambria" w:hAnsi="Cambria" w:cs="Cambria" w:eastAsia="Cambria"/>
-          <w:color w:val="000000"/>
-          <w:spacing w:val="0"/>
-          <w:position w:val="0"/>
-          <w:sz w:val="22"/>
-          <w:shd w:fill="auto" w:val="clear"/>
-        </w:rPr>
-      </w:pPr>
-    </w:p>
-    <w:p>
-      <w:pPr>
-        <w:spacing w:before="0" w:after="0" w:line="240"/>
-        <w:ind w:right="0" w:left="0" w:firstLine="0"/>
-        <w:jc w:val="left"/>
-        <w:rPr>
-          <w:rFonts w:ascii="Arial" w:hAnsi="Arial" w:cs="Arial" w:eastAsia="Arial"/>
-          <w:color w:val="000000"/>
-          <w:spacing w:val="0"/>
-          <w:position w:val="0"/>
-          <w:sz w:val="22"/>
-          <w:shd w:fill="auto" w:val="clear"/>
-        </w:rPr>
-      </w:pPr>
-      <w:r>
-        <w:rPr>
-          <w:rFonts w:ascii="Arial" w:hAnsi="Arial" w:cs="Arial" w:eastAsia="Arial"/>
-          <w:b/>
-          <w:color w:val="000000"/>
-          <w:spacing w:val="0"/>
-          <w:position w:val="0"/>
-          <w:sz w:val="22"/>
-          <w:shd w:fill="auto" w:val="clear"/>
-        </w:rPr>
-        <w:t xml:space="preserve">Connections </w:t>
-      </w:r>
-    </w:p>
-    <w:p>
-      <w:pPr>
-        <w:spacing w:before="0" w:after="0" w:line="240"/>
-        <w:ind w:right="0" w:left="0" w:firstLine="0"/>
-        <w:jc w:val="left"/>
-        <w:rPr>
-          <w:rFonts w:ascii="Cambria" w:hAnsi="Cambria" w:cs="Cambria" w:eastAsia="Cambria"/>
-          <w:color w:val="000000"/>
-          <w:spacing w:val="0"/>
-          <w:position w:val="0"/>
-          <w:sz w:val="22"/>
-          <w:shd w:fill="auto" w:val="clear"/>
-        </w:rPr>
-      </w:pPr>
-      <w:r>
-        <w:rPr>
-          <w:rFonts w:ascii="Arial" w:hAnsi="Arial" w:cs="Arial" w:eastAsia="Arial"/>
-          <w:color w:val="000000"/>
-          <w:spacing w:val="0"/>
-          <w:position w:val="0"/>
-          <w:sz w:val="22"/>
-          <w:shd w:fill="auto" w:val="clear"/>
-        </w:rPr>
-        <w:t xml:space="preserve">Facebook is incredibly versatile and can be used in a myriad of ways, all of which enhance communication and the flow of information. No longer do interoverts have to feel excluded when engaging in conversations. There's no awkwardness in online chats that happen instantly, without the wait time of receiving letters. Facebook creates connections and allows people to immerse themselves in the events of other people's lives and culture, creating circles of friendship that will last a long time. </w:t>
-      </w:r>
-    </w:p>
-    <w:p>
-      <w:pPr>
-        <w:spacing w:before="0" w:after="0" w:line="240"/>
-        <w:ind w:right="0" w:left="0" w:firstLine="0"/>
-        <w:jc w:val="left"/>
-        <w:rPr>
-          <w:rFonts w:ascii="Cambria" w:hAnsi="Cambria" w:cs="Cambria" w:eastAsia="Cambria"/>
-          <w:color w:val="000000"/>
-          <w:spacing w:val="0"/>
-          <w:position w:val="0"/>
-          <w:sz w:val="22"/>
-          <w:shd w:fill="auto" w:val="clear"/>
-        </w:rPr>
-      </w:pPr>
-    </w:p>
-    <w:p>
-      <w:pPr>
-        <w:spacing w:before="0" w:after="0" w:line="240"/>
-        <w:ind w:right="0" w:left="0" w:firstLine="0"/>
-        <w:jc w:val="left"/>
-        <w:rPr>
-          <w:rFonts w:ascii="Arial" w:hAnsi="Arial" w:cs="Arial" w:eastAsia="Arial"/>
-          <w:color w:val="000000"/>
-          <w:spacing w:val="0"/>
-          <w:position w:val="0"/>
-          <w:sz w:val="22"/>
-          <w:shd w:fill="auto" w:val="clear"/>
-        </w:rPr>
-      </w:pPr>
-      <w:r>
-        <w:rPr>
-          <w:rFonts w:ascii="Arial" w:hAnsi="Arial" w:cs="Arial" w:eastAsia="Arial"/>
-          <w:b/>
-          <w:color w:val="000000"/>
-          <w:spacing w:val="0"/>
-          <w:position w:val="0"/>
-          <w:sz w:val="22"/>
-          <w:shd w:fill="auto" w:val="clear"/>
-        </w:rPr>
-        <w:t xml:space="preserve">Conclusion</w:t>
-      </w:r>
-      <w:r>
-        <w:rPr>
-          <w:rFonts w:ascii="Arial" w:hAnsi="Arial" w:cs="Arial" w:eastAsia="Arial"/>
-          <w:color w:val="000000"/>
-          <w:spacing w:val="0"/>
-          <w:position w:val="0"/>
-          <w:sz w:val="22"/>
-          <w:shd w:fill="auto" w:val="clear"/>
-        </w:rPr>
-        <w:t xml:space="preserve"> </w:t>
-      </w:r>
-    </w:p>
-    <w:p>
-      <w:pPr>
-        <w:spacing w:before="0" w:after="0" w:line="240"/>
-        <w:ind w:right="0" w:left="0" w:firstLine="0"/>
-        <w:jc w:val="left"/>
-        <w:rPr>
-          <w:rFonts w:ascii="Cambria" w:hAnsi="Cambria" w:cs="Cambria" w:eastAsia="Cambria"/>
-          <w:color w:val="000000"/>
-          <w:spacing w:val="0"/>
-          <w:position w:val="0"/>
-          <w:sz w:val="22"/>
-          <w:shd w:fill="auto" w:val="clear"/>
-        </w:rPr>
-      </w:pPr>
-      <w:r>
-        <w:rPr>
-          <w:rFonts w:ascii="Arial" w:hAnsi="Arial" w:cs="Arial" w:eastAsia="Arial"/>
-          <w:color w:val="000000"/>
-          <w:spacing w:val="0"/>
-          <w:position w:val="0"/>
-          <w:sz w:val="22"/>
-          <w:shd w:fill="auto" w:val="clear"/>
-        </w:rPr>
-        <w:t xml:space="preserve">[Approximately 4-5 sentences, brings your reasons together, provides a call to action</w:t>
-      </w:r>
-      <w:r>
-        <w:rPr>
-          <w:rFonts w:ascii="Cambria" w:hAnsi="Cambria" w:cs="Cambria" w:eastAsia="Cambria"/>
-          <w:color w:val="000000"/>
-          <w:spacing w:val="0"/>
-          <w:position w:val="0"/>
-          <w:sz w:val="22"/>
-          <w:shd w:fill="auto" w:val="clear"/>
-        </w:rPr>
-        <w:t xml:space="preserve">]</w:t>
-      </w:r>
-    </w:p>
-    <w:p>
-      <w:pPr>
-        <w:spacing w:before="0" w:after="0" w:line="240"/>
-        <w:ind w:right="0" w:left="0" w:firstLine="0"/>
-        <w:jc w:val="left"/>
-        <w:rPr>
-          <w:rFonts w:ascii="Cambria" w:hAnsi="Cambria" w:cs="Cambria" w:eastAsia="Cambria"/>
-          <w:color w:val="000000"/>
-          <w:spacing w:val="0"/>
-          <w:position w:val="0"/>
-          <w:sz w:val="22"/>
-          <w:shd w:fill="auto" w:val="clear"/>
-        </w:rPr>
-      </w:pPr>
-      <w:r>
-        <w:rPr>
-          <w:rFonts w:ascii="Arial" w:hAnsi="Arial" w:cs="Arial" w:eastAsia="Arial"/>
-          <w:color w:val="000000"/>
-          <w:spacing w:val="0"/>
-          <w:position w:val="0"/>
-          <w:sz w:val="22"/>
-          <w:shd w:fill="auto" w:val="clear"/>
-        </w:rPr>
-        <w:t xml:space="preserve">Ultimately, Facebook's enhancement of communication between friends and family has created a positive impact on society. People aren't waiting ages for letters to arrive, introverts are able to easily communicate with others, and getting the inside scoop of news is a click away. As innately social beings, it is impossible to go a day without connecting to others. Facebook is the medium that connects people with all kinds of information. </w:t>
+        <w:t xml:space="preserve">Facebook is very efficient when it comes to getting the recent news. As a matter of fact, getting the scoop of recent news has never been easier. Rather than paying money for Newspapers to get the recent news, or browsing random, possibly harmful sites, Facebook has the integration of news where information spreads like wildfire. Surprisingly enough, Facebook is even faster than the media at spreading news. As mentioned after the bombing in the Boston marathon, “Social media -- Facebook, Twitter, Instagram and others -- played a vital role in the dissemination of news and updates during the events in Boston last week but social media is also making a difference right here in Utah County. Police officers, fire fighters and city officials are using technology to stay connected to residents and get important information out when it matters the most.” (Fieldsted 2013). When this happened, there were so many posts on Facebook regarding the event, and it was impossible to scroll through the news feed without reading about it, and this is how information easily spreads. However, some argue that people could lie and repost fake arguments or attack people for their opinions. This is the area where people get challenged for having different ideas and they could be spreading false rumors without even knowing it. What they don't realize is that ultimately, Facebook is a social network. People see what they want and choose to believe what they feel strongly about. By reading all the news and feeds, people are immersing themselves in culture and events, and thus awareness is created. People get the scoop of things on Facebook, then they can search it up on Google to read more about it, creating a cycle of new knowledge of events. </w:t>
+      </w:r>
+    </w:p>
+    <w:p>
+      <w:pPr>
+        <w:spacing w:before="0" w:after="0" w:line="240"/>
+        <w:ind w:right="0" w:left="0" w:firstLine="0"/>
+        <w:jc w:val="left"/>
+        <w:rPr>
+          <w:rFonts w:ascii="Arial" w:hAnsi="Arial" w:cs="Arial" w:eastAsia="Arial"/>
+          <w:color w:val="000000"/>
+          <w:spacing w:val="0"/>
+          <w:position w:val="0"/>
+          <w:sz w:val="22"/>
+          <w:shd w:fill="auto" w:val="clear"/>
+        </w:rPr>
+      </w:pPr>
+    </w:p>
+    <w:p>
+      <w:pPr>
+        <w:spacing w:before="0" w:after="0" w:line="240"/>
+        <w:ind w:right="0" w:left="0" w:firstLine="0"/>
+        <w:jc w:val="left"/>
+        <w:rPr>
+          <w:rFonts w:ascii="Cambria" w:hAnsi="Cambria" w:cs="Cambria" w:eastAsia="Cambria"/>
+          <w:color w:val="000000"/>
+          <w:spacing w:val="0"/>
+          <w:position w:val="0"/>
+          <w:sz w:val="22"/>
+          <w:shd w:fill="auto" w:val="clear"/>
+        </w:rPr>
+      </w:pPr>
+      <w:r>
+        <w:rPr>
+          <w:rFonts w:ascii="Arial" w:hAnsi="Arial" w:cs="Arial" w:eastAsia="Arial"/>
+          <w:color w:val="000000"/>
+          <w:spacing w:val="0"/>
+          <w:position w:val="0"/>
+          <w:sz w:val="22"/>
+          <w:shd w:fill="auto" w:val="clear"/>
+        </w:rPr>
+        <w:t xml:space="preserve">Facebook is incredibly versatile and can be used in a myriad of ways, all of which enhance communication and the flow of information. No longer do interoverts have to feel excluded when engaging in conversations. There's no awkwardness in online chats that happen instantly, without the wait time of receiving letters. Facebook creates connections and allows people to immerse themselves in the events of other people's lives and culture, creating circles of friendship that will last a long time. Ultimately, Facebook's enhancement of communication between friends and family has created a positive impact on society. People aren't waiting ages for letters to arrive, introverts are able to easily communicate with others, and getting the inside scoop of news is a click away. As innately social beings, it is impossible to go a day without connecting to others. Facebook is the medium that connects people with all kinds of information. </w:t>
       </w:r>
     </w:p>
     <w:p>

</xml_diff>